<commit_message>
added the architecture and created the classes
</commit_message>
<xml_diff>
--- a/doc/useful-points-on-design-patterns.docx
+++ b/doc/useful-points-on-design-patterns.docx
@@ -68,29 +68,7 @@
           <w:szCs w:val="19"/>
           <w:lang w:val="en-BE"/>
         </w:rPr>
-        <w:t xml:space="preserve">The </w:t>
-      </w:r>
-      <w:proofErr w:type="spellStart"/>
-      <w:r>
-        <w:rPr>
-          <w:rFonts w:ascii="Cheltenham-Book" w:hAnsi="Cheltenham-Book" w:cs="Cheltenham-Book"/>
-          <w:kern w:val="0"/>
-          <w:sz w:val="19"/>
-          <w:szCs w:val="19"/>
-          <w:lang w:val="en-BE"/>
-        </w:rPr>
-        <w:t>GoF</w:t>
-      </w:r>
-      <w:proofErr w:type="spellEnd"/>
-      <w:r>
-        <w:rPr>
-          <w:rFonts w:ascii="Cheltenham-Book" w:hAnsi="Cheltenham-Book" w:cs="Cheltenham-Book"/>
-          <w:kern w:val="0"/>
-          <w:sz w:val="19"/>
-          <w:szCs w:val="19"/>
-          <w:lang w:val="en-BE"/>
-        </w:rPr>
-        <w:t xml:space="preserve"> book says the Strategy design pattern should: “Define a family of</w:t>
+        <w:t>The GoF book says the Strategy design pattern should: “Define a family of</w:t>
       </w:r>
       <w:r>
         <w:rPr>
@@ -170,20 +148,8 @@
           <w:szCs w:val="19"/>
           <w:lang w:val="en-BE"/>
         </w:rPr>
-        <w:t xml:space="preserve">The Strategy design pattern points out that, sometimes, it’s good to be </w:t>
-      </w:r>
-      <w:proofErr w:type="spellStart"/>
-      <w:r>
-        <w:rPr>
-          <w:rFonts w:ascii="Cheltenham-Book" w:hAnsi="Cheltenham-Book" w:cs="Cheltenham-Book"/>
-          <w:kern w:val="0"/>
-          <w:sz w:val="19"/>
-          <w:szCs w:val="19"/>
-          <w:lang w:val="en-BE"/>
-        </w:rPr>
-        <w:t>taskoriented.</w:t>
-      </w:r>
-      <w:proofErr w:type="spellEnd"/>
+        <w:t>The Strategy design pattern points out that, sometimes, it’s good to be taskoriented.</w:t>
+      </w:r>
       <w:r>
         <w:rPr>
           <w:rFonts w:ascii="Cheltenham-Book" w:hAnsi="Cheltenham-Book" w:cs="Cheltenham-Book"/>
@@ -559,6 +525,13 @@
         <w:autoSpaceDN w:val="0"/>
         <w:adjustRightInd w:val="0"/>
         <w:spacing w:after="0" w:line="240" w:lineRule="auto"/>
+        <w:rPr>
+          <w:rFonts w:ascii="Cheltenham-Book" w:hAnsi="Cheltenham-Book" w:cs="Cheltenham-Book"/>
+          <w:kern w:val="0"/>
+          <w:sz w:val="19"/>
+          <w:szCs w:val="19"/>
+          <w:lang w:val="en-BE"/>
+        </w:rPr>
       </w:pPr>
       <w:r>
         <w:rPr>
@@ -609,6 +582,518 @@
           <w:lang w:val="en-BE"/>
         </w:rPr>
         <w:t>moment. This looks like a job for the Strategy pattern!</w:t>
+      </w:r>
+    </w:p>
+    <w:p>
+      <w:pPr>
+        <w:autoSpaceDE w:val="0"/>
+        <w:autoSpaceDN w:val="0"/>
+        <w:adjustRightInd w:val="0"/>
+        <w:spacing w:after="0" w:line="240" w:lineRule="auto"/>
+        <w:rPr>
+          <w:rFonts w:ascii="Cheltenham-Book" w:hAnsi="Cheltenham-Book" w:cs="Cheltenham-Book"/>
+          <w:kern w:val="0"/>
+          <w:sz w:val="19"/>
+          <w:szCs w:val="19"/>
+          <w:lang w:val="en-BE"/>
+        </w:rPr>
+      </w:pPr>
+    </w:p>
+    <w:p>
+      <w:pPr>
+        <w:autoSpaceDE w:val="0"/>
+        <w:autoSpaceDN w:val="0"/>
+        <w:adjustRightInd w:val="0"/>
+        <w:spacing w:after="0" w:line="240" w:lineRule="auto"/>
+        <w:rPr>
+          <w:rFonts w:ascii="Cheltenham-Book" w:hAnsi="Cheltenham-Book" w:cs="Cheltenham-Book"/>
+          <w:b/>
+          <w:bCs/>
+          <w:kern w:val="0"/>
+          <w:sz w:val="19"/>
+          <w:szCs w:val="19"/>
+          <w:lang w:val="en-US"/>
+        </w:rPr>
+      </w:pPr>
+    </w:p>
+    <w:p>
+      <w:pPr>
+        <w:autoSpaceDE w:val="0"/>
+        <w:autoSpaceDN w:val="0"/>
+        <w:adjustRightInd w:val="0"/>
+        <w:spacing w:after="0" w:line="240" w:lineRule="auto"/>
+        <w:rPr>
+          <w:rFonts w:ascii="Cheltenham-Book" w:hAnsi="Cheltenham-Book" w:cs="Cheltenham-Book"/>
+          <w:b/>
+          <w:bCs/>
+          <w:kern w:val="0"/>
+          <w:sz w:val="19"/>
+          <w:szCs w:val="19"/>
+          <w:lang w:val="en-US"/>
+        </w:rPr>
+      </w:pPr>
+      <w:r>
+        <w:rPr>
+          <w:rFonts w:ascii="Cheltenham-Book" w:hAnsi="Cheltenham-Book" w:cs="Cheltenham-Book"/>
+          <w:b/>
+          <w:bCs/>
+          <w:kern w:val="0"/>
+          <w:sz w:val="19"/>
+          <w:szCs w:val="19"/>
+          <w:lang w:val="en-US"/>
+        </w:rPr>
+        <w:t>THE DECORATOR DESIGN PATTERN</w:t>
+      </w:r>
+    </w:p>
+    <w:p>
+      <w:pPr>
+        <w:autoSpaceDE w:val="0"/>
+        <w:autoSpaceDN w:val="0"/>
+        <w:adjustRightInd w:val="0"/>
+        <w:spacing w:after="0" w:line="240" w:lineRule="auto"/>
+        <w:rPr>
+          <w:rFonts w:ascii="Cheltenham-Book" w:hAnsi="Cheltenham-Book" w:cs="Cheltenham-Book"/>
+          <w:b/>
+          <w:bCs/>
+          <w:kern w:val="0"/>
+          <w:sz w:val="19"/>
+          <w:szCs w:val="19"/>
+          <w:lang w:val="en-US"/>
+        </w:rPr>
+      </w:pPr>
+    </w:p>
+    <w:p>
+      <w:pPr>
+        <w:autoSpaceDE w:val="0"/>
+        <w:autoSpaceDN w:val="0"/>
+        <w:adjustRightInd w:val="0"/>
+        <w:spacing w:after="0" w:line="240" w:lineRule="auto"/>
+        <w:rPr>
+          <w:rFonts w:ascii="Cheltenham-Book" w:hAnsi="Cheltenham-Book" w:cs="Cheltenham-Book"/>
+          <w:kern w:val="0"/>
+          <w:sz w:val="19"/>
+          <w:szCs w:val="19"/>
+          <w:lang w:val="en-BE"/>
+        </w:rPr>
+      </w:pPr>
+      <w:r>
+        <w:rPr>
+          <w:rFonts w:ascii="Cheltenham-Book" w:hAnsi="Cheltenham-Book" w:cs="Cheltenham-Book"/>
+          <w:kern w:val="0"/>
+          <w:sz w:val="19"/>
+          <w:szCs w:val="19"/>
+          <w:lang w:val="en-BE"/>
+        </w:rPr>
+        <w:t xml:space="preserve">In </w:t>
+      </w:r>
+      <w:r>
+        <w:rPr>
+          <w:rFonts w:ascii="Cheltenham-Book" w:hAnsi="Cheltenham-Book" w:cs="Cheltenham-Book"/>
+          <w:kern w:val="0"/>
+          <w:sz w:val="19"/>
+          <w:szCs w:val="19"/>
+          <w:lang w:val="en-US"/>
+        </w:rPr>
+        <w:t>the Strategy Design Pattern</w:t>
+      </w:r>
+      <w:r>
+        <w:rPr>
+          <w:rFonts w:ascii="Cheltenham-Book" w:hAnsi="Cheltenham-Book" w:cs="Cheltenham-Book"/>
+          <w:kern w:val="0"/>
+          <w:sz w:val="19"/>
+          <w:szCs w:val="19"/>
+          <w:lang w:val="en-BE"/>
+        </w:rPr>
+        <w:t>, you</w:t>
+      </w:r>
+      <w:r>
+        <w:rPr>
+          <w:rFonts w:ascii="Cheltenham-Book" w:hAnsi="Cheltenham-Book" w:cs="Cheltenham-Book"/>
+          <w:kern w:val="0"/>
+          <w:sz w:val="19"/>
+          <w:szCs w:val="19"/>
+          <w:lang w:val="en-US"/>
+        </w:rPr>
+        <w:t xml:space="preserve"> </w:t>
+      </w:r>
+      <w:r>
+        <w:rPr>
+          <w:rFonts w:ascii="Cheltenham-Book" w:hAnsi="Cheltenham-Book" w:cs="Cheltenham-Book"/>
+          <w:kern w:val="0"/>
+          <w:sz w:val="19"/>
+          <w:szCs w:val="19"/>
+          <w:lang w:val="en-BE"/>
+        </w:rPr>
+        <w:t>encapsulate code in external algorithms for easy use rather</w:t>
+      </w:r>
+      <w:r>
+        <w:rPr>
+          <w:rFonts w:ascii="Cheltenham-Book" w:hAnsi="Cheltenham-Book" w:cs="Cheltenham-Book"/>
+          <w:kern w:val="0"/>
+          <w:sz w:val="19"/>
+          <w:szCs w:val="19"/>
+          <w:lang w:val="en-US"/>
+        </w:rPr>
+        <w:t xml:space="preserve"> </w:t>
+      </w:r>
+      <w:r>
+        <w:rPr>
+          <w:rFonts w:ascii="Cheltenham-Book" w:hAnsi="Cheltenham-Book" w:cs="Cheltenham-Book"/>
+          <w:kern w:val="0"/>
+          <w:sz w:val="19"/>
+          <w:szCs w:val="19"/>
+          <w:lang w:val="en-BE"/>
+        </w:rPr>
+        <w:t>than spreading it around inside your core code and modifying it throughout</w:t>
+      </w:r>
+      <w:r>
+        <w:rPr>
+          <w:rFonts w:ascii="Cheltenham-Book" w:hAnsi="Cheltenham-Book" w:cs="Cheltenham-Book"/>
+          <w:kern w:val="0"/>
+          <w:sz w:val="19"/>
+          <w:szCs w:val="19"/>
+          <w:lang w:val="en-US"/>
+        </w:rPr>
+        <w:t xml:space="preserve"> </w:t>
+      </w:r>
+      <w:r>
+        <w:rPr>
+          <w:rFonts w:ascii="Cheltenham-Book" w:hAnsi="Cheltenham-Book" w:cs="Cheltenham-Book"/>
+          <w:kern w:val="0"/>
+          <w:sz w:val="19"/>
+          <w:szCs w:val="19"/>
+          <w:lang w:val="en-BE"/>
+        </w:rPr>
+        <w:t>that code.</w:t>
+      </w:r>
+      <w:r>
+        <w:rPr>
+          <w:b/>
+          <w:bCs/>
+          <w:lang w:val="en-US"/>
+        </w:rPr>
+        <w:t xml:space="preserve"> </w:t>
+      </w:r>
+      <w:r>
+        <w:rPr>
+          <w:rFonts w:ascii="Cheltenham-Book" w:hAnsi="Cheltenham-Book" w:cs="Cheltenham-Book"/>
+          <w:kern w:val="0"/>
+          <w:sz w:val="19"/>
+          <w:szCs w:val="19"/>
+          <w:lang w:val="en-BE"/>
+        </w:rPr>
+        <w:t>The Decorator design pattern takes a different approach. Instead of using</w:t>
+      </w:r>
+      <w:r>
+        <w:rPr>
+          <w:rFonts w:ascii="Cheltenham-Book" w:hAnsi="Cheltenham-Book" w:cs="Cheltenham-Book"/>
+          <w:kern w:val="0"/>
+          <w:sz w:val="19"/>
+          <w:szCs w:val="19"/>
+          <w:lang w:val="en-US"/>
+        </w:rPr>
+        <w:t xml:space="preserve"> </w:t>
+      </w:r>
+      <w:r>
+        <w:rPr>
+          <w:rFonts w:ascii="Cheltenham-Book" w:hAnsi="Cheltenham-Book" w:cs="Cheltenham-Book"/>
+          <w:kern w:val="0"/>
+          <w:sz w:val="19"/>
+          <w:szCs w:val="19"/>
+          <w:lang w:val="en-BE"/>
+        </w:rPr>
+        <w:t xml:space="preserve">external algorithms, this design pattern is all about using </w:t>
+      </w:r>
+      <w:r>
+        <w:rPr>
+          <w:rFonts w:ascii="Cheltenham-BookItalic" w:hAnsi="Cheltenham-BookItalic" w:cs="Cheltenham-BookItalic"/>
+          <w:i/>
+          <w:iCs/>
+          <w:kern w:val="0"/>
+          <w:sz w:val="19"/>
+          <w:szCs w:val="19"/>
+          <w:lang w:val="en-BE"/>
+        </w:rPr>
+        <w:t xml:space="preserve">wrapper </w:t>
+      </w:r>
+      <w:r>
+        <w:rPr>
+          <w:rFonts w:ascii="Cheltenham-Book" w:hAnsi="Cheltenham-Book" w:cs="Cheltenham-Book"/>
+          <w:kern w:val="0"/>
+          <w:sz w:val="19"/>
+          <w:szCs w:val="19"/>
+          <w:lang w:val="en-BE"/>
+        </w:rPr>
+        <w:t>code to</w:t>
+      </w:r>
+    </w:p>
+    <w:p>
+      <w:pPr>
+        <w:autoSpaceDE w:val="0"/>
+        <w:autoSpaceDN w:val="0"/>
+        <w:adjustRightInd w:val="0"/>
+        <w:spacing w:after="0" w:line="240" w:lineRule="auto"/>
+        <w:rPr>
+          <w:rFonts w:ascii="Cheltenham-Book" w:hAnsi="Cheltenham-Book" w:cs="Cheltenham-Book"/>
+          <w:kern w:val="0"/>
+          <w:sz w:val="19"/>
+          <w:szCs w:val="19"/>
+          <w:lang w:val="en-BE"/>
+        </w:rPr>
+      </w:pPr>
+      <w:r>
+        <w:rPr>
+          <w:rFonts w:ascii="Cheltenham-Book" w:hAnsi="Cheltenham-Book" w:cs="Cheltenham-Book"/>
+          <w:kern w:val="0"/>
+          <w:sz w:val="19"/>
+          <w:szCs w:val="19"/>
+          <w:lang w:val="en-BE"/>
+        </w:rPr>
+        <w:t>extend your core code.</w:t>
+      </w:r>
+    </w:p>
+    <w:p>
+      <w:pPr>
+        <w:autoSpaceDE w:val="0"/>
+        <w:autoSpaceDN w:val="0"/>
+        <w:adjustRightInd w:val="0"/>
+        <w:spacing w:after="0" w:line="240" w:lineRule="auto"/>
+        <w:rPr>
+          <w:rFonts w:ascii="Cheltenham-Book" w:hAnsi="Cheltenham-Book" w:cs="Cheltenham-Book"/>
+          <w:kern w:val="0"/>
+          <w:sz w:val="19"/>
+          <w:szCs w:val="19"/>
+          <w:lang w:val="en-BE"/>
+        </w:rPr>
+      </w:pPr>
+    </w:p>
+    <w:p>
+      <w:pPr>
+        <w:autoSpaceDE w:val="0"/>
+        <w:autoSpaceDN w:val="0"/>
+        <w:adjustRightInd w:val="0"/>
+        <w:spacing w:after="0" w:line="240" w:lineRule="auto"/>
+        <w:rPr>
+          <w:rFonts w:ascii="Cheltenham-Book" w:hAnsi="Cheltenham-Book" w:cs="Cheltenham-Book"/>
+          <w:kern w:val="0"/>
+          <w:sz w:val="19"/>
+          <w:szCs w:val="19"/>
+          <w:lang w:val="en-BE"/>
+        </w:rPr>
+      </w:pPr>
+      <w:r>
+        <w:rPr>
+          <w:rFonts w:ascii="Cheltenham-Book" w:hAnsi="Cheltenham-Book" w:cs="Cheltenham-Book"/>
+          <w:kern w:val="0"/>
+          <w:sz w:val="19"/>
+          <w:szCs w:val="19"/>
+          <w:lang w:val="en-BE"/>
+        </w:rPr>
+        <w:t>The formal definition of the Decorator pattern from the GoF book (</w:t>
+      </w:r>
+      <w:r>
+        <w:rPr>
+          <w:rFonts w:ascii="Cheltenham-BookItalic" w:hAnsi="Cheltenham-BookItalic" w:cs="Cheltenham-BookItalic"/>
+          <w:i/>
+          <w:iCs/>
+          <w:kern w:val="0"/>
+          <w:sz w:val="19"/>
+          <w:szCs w:val="19"/>
+          <w:lang w:val="en-BE"/>
+        </w:rPr>
+        <w:t>Design</w:t>
+      </w:r>
+      <w:r>
+        <w:rPr>
+          <w:rFonts w:ascii="Cheltenham-BookItalic" w:hAnsi="Cheltenham-BookItalic" w:cs="Cheltenham-BookItalic"/>
+          <w:i/>
+          <w:iCs/>
+          <w:kern w:val="0"/>
+          <w:sz w:val="19"/>
+          <w:szCs w:val="19"/>
+          <w:lang w:val="en-US"/>
+        </w:rPr>
+        <w:t xml:space="preserve"> </w:t>
+      </w:r>
+      <w:r>
+        <w:rPr>
+          <w:rFonts w:ascii="Cheltenham-BookItalic" w:hAnsi="Cheltenham-BookItalic" w:cs="Cheltenham-BookItalic"/>
+          <w:i/>
+          <w:iCs/>
+          <w:kern w:val="0"/>
+          <w:sz w:val="19"/>
+          <w:szCs w:val="19"/>
+          <w:lang w:val="en-BE"/>
+        </w:rPr>
+        <w:t>Patterns: Elements of Reusable Object-Oriented Software</w:t>
+      </w:r>
+      <w:r>
+        <w:rPr>
+          <w:rFonts w:ascii="Cheltenham-Book" w:hAnsi="Cheltenham-Book" w:cs="Cheltenham-Book"/>
+          <w:kern w:val="0"/>
+          <w:sz w:val="19"/>
+          <w:szCs w:val="19"/>
+          <w:lang w:val="en-BE"/>
+        </w:rPr>
+        <w:t>, 1995, Pearson</w:t>
+      </w:r>
+      <w:r>
+        <w:rPr>
+          <w:rFonts w:ascii="Cheltenham-Book" w:hAnsi="Cheltenham-Book" w:cs="Cheltenham-Book"/>
+          <w:kern w:val="0"/>
+          <w:sz w:val="19"/>
+          <w:szCs w:val="19"/>
+          <w:lang w:val="en-US"/>
+        </w:rPr>
+        <w:t xml:space="preserve"> </w:t>
+      </w:r>
+      <w:r>
+        <w:rPr>
+          <w:rFonts w:ascii="Cheltenham-Book" w:hAnsi="Cheltenham-Book" w:cs="Cheltenham-Book"/>
+          <w:kern w:val="0"/>
+          <w:sz w:val="19"/>
+          <w:szCs w:val="19"/>
+          <w:lang w:val="en-BE"/>
+        </w:rPr>
+        <w:t>Education, Inc. Publishing as Pearson Addison Wesley) says you can,</w:t>
+      </w:r>
+      <w:r>
+        <w:rPr>
+          <w:rFonts w:ascii="Cheltenham-Book" w:hAnsi="Cheltenham-Book" w:cs="Cheltenham-Book"/>
+          <w:kern w:val="0"/>
+          <w:sz w:val="19"/>
+          <w:szCs w:val="19"/>
+          <w:lang w:val="en-US"/>
+        </w:rPr>
+        <w:t xml:space="preserve"> </w:t>
+      </w:r>
+      <w:r>
+        <w:rPr>
+          <w:rFonts w:ascii="Cheltenham-Book" w:hAnsi="Cheltenham-Book" w:cs="Cheltenham-Book"/>
+          <w:kern w:val="0"/>
+          <w:sz w:val="19"/>
+          <w:szCs w:val="19"/>
+          <w:lang w:val="en-BE"/>
+        </w:rPr>
+        <w:t>“Attach additional responsibilities to an object dynamically. Decorators</w:t>
+      </w:r>
+      <w:r>
+        <w:rPr>
+          <w:rFonts w:ascii="Cheltenham-Book" w:hAnsi="Cheltenham-Book" w:cs="Cheltenham-Book"/>
+          <w:kern w:val="0"/>
+          <w:sz w:val="19"/>
+          <w:szCs w:val="19"/>
+          <w:lang w:val="en-US"/>
+        </w:rPr>
+        <w:t xml:space="preserve"> </w:t>
+      </w:r>
+      <w:r>
+        <w:rPr>
+          <w:rFonts w:ascii="Cheltenham-Book" w:hAnsi="Cheltenham-Book" w:cs="Cheltenham-Book"/>
+          <w:kern w:val="0"/>
+          <w:sz w:val="19"/>
+          <w:szCs w:val="19"/>
+          <w:lang w:val="en-BE"/>
+        </w:rPr>
+        <w:t>provide a flexible alternative to subclassing for extending functionality.”</w:t>
+      </w:r>
+    </w:p>
+    <w:p>
+      <w:pPr>
+        <w:autoSpaceDE w:val="0"/>
+        <w:autoSpaceDN w:val="0"/>
+        <w:adjustRightInd w:val="0"/>
+        <w:spacing w:after="0" w:line="240" w:lineRule="auto"/>
+        <w:rPr>
+          <w:rFonts w:ascii="Cheltenham-Book" w:hAnsi="Cheltenham-Book" w:cs="Cheltenham-Book"/>
+          <w:kern w:val="0"/>
+          <w:sz w:val="19"/>
+          <w:szCs w:val="19"/>
+          <w:lang w:val="en-BE"/>
+        </w:rPr>
+      </w:pPr>
+    </w:p>
+    <w:p>
+      <w:pPr>
+        <w:autoSpaceDE w:val="0"/>
+        <w:autoSpaceDN w:val="0"/>
+        <w:adjustRightInd w:val="0"/>
+        <w:spacing w:after="0" w:line="240" w:lineRule="auto"/>
+        <w:rPr>
+          <w:b/>
+          <w:bCs/>
+          <w:lang w:val="en-US"/>
+        </w:rPr>
+      </w:pPr>
+      <w:r>
+        <w:rPr>
+          <w:rFonts w:ascii="Cheltenham-Book" w:hAnsi="Cheltenham-Book" w:cs="Cheltenham-Book"/>
+          <w:kern w:val="0"/>
+          <w:sz w:val="19"/>
+          <w:szCs w:val="19"/>
+          <w:lang w:val="en-BE"/>
+        </w:rPr>
+        <w:t>This design pattern is called Decorator but that seems to imply optional frills.</w:t>
+      </w:r>
+      <w:r>
+        <w:rPr>
+          <w:rFonts w:ascii="Cheltenham-Book" w:hAnsi="Cheltenham-Book" w:cs="Cheltenham-Book"/>
+          <w:kern w:val="0"/>
+          <w:sz w:val="19"/>
+          <w:szCs w:val="19"/>
+          <w:lang w:val="en-US"/>
+        </w:rPr>
+        <w:t xml:space="preserve"> </w:t>
+      </w:r>
+      <w:r>
+        <w:rPr>
+          <w:rFonts w:ascii="Cheltenham-Book" w:hAnsi="Cheltenham-Book" w:cs="Cheltenham-Book"/>
+          <w:kern w:val="0"/>
+          <w:sz w:val="19"/>
+          <w:szCs w:val="19"/>
+          <w:lang w:val="en-BE"/>
+        </w:rPr>
+        <w:t>A better name for this pattern might be the “Augmentor” or “Extender” pattern</w:t>
+      </w:r>
+      <w:r>
+        <w:rPr>
+          <w:rFonts w:ascii="Cheltenham-Book" w:hAnsi="Cheltenham-Book" w:cs="Cheltenham-Book"/>
+          <w:kern w:val="0"/>
+          <w:sz w:val="19"/>
+          <w:szCs w:val="19"/>
+          <w:lang w:val="en-US"/>
+        </w:rPr>
+        <w:t xml:space="preserve"> </w:t>
+      </w:r>
+      <w:r>
+        <w:rPr>
+          <w:rFonts w:ascii="Cheltenham-Book" w:hAnsi="Cheltenham-Book" w:cs="Cheltenham-Book"/>
+          <w:kern w:val="0"/>
+          <w:sz w:val="19"/>
+          <w:szCs w:val="19"/>
+          <w:lang w:val="en-BE"/>
+        </w:rPr>
+        <w:t>because that’s what it allows you to do: augment or extend a class</w:t>
+      </w:r>
+      <w:r>
+        <w:rPr>
+          <w:rFonts w:ascii="Cheltenham-Book" w:hAnsi="Cheltenham-Book" w:cs="Cheltenham-Book"/>
+          <w:kern w:val="0"/>
+          <w:sz w:val="19"/>
+          <w:szCs w:val="19"/>
+          <w:lang w:val="en-US"/>
+        </w:rPr>
+        <w:t xml:space="preserve"> </w:t>
+      </w:r>
+      <w:r>
+        <w:rPr>
+          <w:rFonts w:ascii="Cheltenham-Book" w:hAnsi="Cheltenham-Book" w:cs="Cheltenham-Book"/>
+          <w:kern w:val="0"/>
+          <w:sz w:val="19"/>
+          <w:szCs w:val="19"/>
+          <w:lang w:val="en-BE"/>
+        </w:rPr>
+        <w:t>dynamically at runtime.</w:t>
       </w:r>
     </w:p>
     <w:sectPr>

</xml_diff>